<commit_message>
:sparkles: (IA chat) Update streamlit platform for chat IA, processing images and text
</commit_message>
<xml_diff>
--- a/resumo_analises_imagens.docx
+++ b/resumo_analises_imagens.docx
@@ -15,25 +15,14 @@
         <w:pStyle w:val="Heading1"/>
       </w:pPr>
       <w:r>
-        <w:t>Imagem: 1_acessar_configuracoes.png</w:t>
+        <w:t>Imagem: 1_baixar_relatorio.png</w:t>
       </w:r>
     </w:p>
     <w:p>
       <w:r>
-        <w:t>A imagem representa a exploração do ambiente Speech Studio na Azure, com destaque para o acesso às configurações do ambiente.</w:t>
-      </w:r>
-    </w:p>
-    <w:p>
-      <w:pPr>
-        <w:pStyle w:val="Heading1"/>
-      </w:pPr>
-      <w:r>
-        <w:t>Imagem: 2_criar_novo_recurso.png</w:t>
-      </w:r>
-    </w:p>
-    <w:p>
-      <w:r>
-        <w:t>A imagem representa a exploração do ambiente Speech Studio na Azure, especificamente a criação de um novo recurso.</w:t>
+        <w:t>### Navegação para a seção de Relatórios</w:t>
+        <w:br/>
+        <w:t>Navegação da página inicial para a seção de "Relatórios" e "Estatísticas".</w:t>
         <w:br/>
       </w:r>
     </w:p>
@@ -42,12 +31,14 @@
         <w:pStyle w:val="Heading1"/>
       </w:pPr>
       <w:r>
-        <w:t>Imagem: taxas.png</w:t>
+        <w:t>Imagem: 2_baixar_relatorio.png</w:t>
       </w:r>
     </w:p>
     <w:p>
       <w:r>
-        <w:t>A imagem demonstra os preços do nível gratuito (F0) para diversos serviços de fala no Azure Speech Studio. Inclui informações sobre cotas e limites para conversão de fala em texto e texto em fala, tradução de fala e reconhecimento do locutor. É parte da exploração do ambiente Speech Studio, detalhando as funcionalidades gratuitas oferecidas.</w:t>
+        <w:t>### Navegação para a última página de estatísticas</w:t>
+        <w:br/>
+        <w:t>Clique na última página de estatísticas (exemplo: página 3) para acessar os dados mais recentes.</w:t>
       </w:r>
     </w:p>
     <w:p>
@@ -55,12 +46,14 @@
         <w:pStyle w:val="Heading1"/>
       </w:pPr>
       <w:r>
-        <w:t>Imagem: 3_criar_recurso_fala.png</w:t>
+        <w:t>Imagem: 3_baixar_relatorio_executar.png</w:t>
       </w:r>
     </w:p>
     <w:p>
       <w:r>
-        <w:t>A imagem representa a etapa de criação de um recurso Fala no Azure, incluindo a configuração de parâmetros como nome do recurso (test_azure_speech), assinatura, região (Leste dos EUA), tipo de preço (Gratuito F0) e grupo de recursos (NetworkWatcherRG), no Speech Studio.</w:t>
+        <w:t>### Executar Relatório SAP Ariba</w:t>
+        <w:br/>
+        <w:t>Clique no ícone de play para executar o relatório SAP Ariba.</w:t>
       </w:r>
     </w:p>
     <w:p>
@@ -68,12 +61,79 @@
         <w:pStyle w:val="Heading1"/>
       </w:pPr>
       <w:r>
-        <w:t>Imagem: 4_recursos_criados_em_uso.png</w:t>
+        <w:t>Imagem: 4_baixar_relatorio_executar.png</w:t>
       </w:r>
     </w:p>
     <w:p>
       <w:r>
-        <w:t>A imagem representa a exploração do ambiente Speech Studio na Azure, especificamente a configuração de um recurso do Speech Services chamado "aiassistspeech" com tipo "SpeechServices", na região "Leste dos EUA" e tipo de preço "Gratuito F0". A seta indica a opção de fechar a janela de configuração.</w:t>
+        <w:t>### Executar Estatísticas</w:t>
+        <w:br/>
+        <w:t>Clique em "Executar agora" para gerar a estatística com as configurações atuais.</w:t>
+      </w:r>
+    </w:p>
+    <w:p>
+      <w:pPr>
+        <w:pStyle w:val="Heading1"/>
+      </w:pPr>
+      <w:r>
+        <w:t>Imagem: 5_salvar_relatorio_pasta_correta.png</w:t>
+      </w:r>
+    </w:p>
+    <w:p>
+      <w:r>
+        <w:t>### Movendo Arquivo para Pasta Específica</w:t>
+        <w:br/>
+        <w:br/>
+        <w:t>O arquivo está sendo movido da pasta "Downloads" para a pasta "dashboard_csc", localizada em "Documentos" dentro da pasta do usuário "Joel Ferreira Heanna Dos Reis".</w:t>
+      </w:r>
+    </w:p>
+    <w:p>
+      <w:pPr>
+        <w:pStyle w:val="Heading1"/>
+      </w:pPr>
+      <w:r>
+        <w:t>Imagem: 6_deletar_relatorios_sap_relatorio_novo.png</w:t>
+      </w:r>
+    </w:p>
+    <w:p>
+      <w:r>
+        <w:t>### Selecionar e deletar arquivos</w:t>
+        <w:br/>
+        <w:br/>
+        <w:t>*   Os arquivos "relatorio\_novo.xlsx" e "sap.xlsx" estão destacados em vermelho, indicando que devem ser selecionados e excluídos.</w:t>
+      </w:r>
+    </w:p>
+    <w:p>
+      <w:pPr>
+        <w:pStyle w:val="Heading1"/>
+      </w:pPr>
+      <w:r>
+        <w:t>Imagem: 7_abrir_vs_code.png</w:t>
+      </w:r>
+    </w:p>
+    <w:p>
+      <w:r>
+        <w:t>### Abertura do VS Code via Terminal</w:t>
+        <w:br/>
+        <w:br/>
+        <w:t>1.  **Comando `pwd`**: Exibe o caminho absoluto do diretório atual.</w:t>
+        <w:br/>
+        <w:t>2.  **Comando `code .`**: Abre o VS Code no diretório exibido pelo comando `pwd`.</w:t>
+      </w:r>
+    </w:p>
+    <w:p>
+      <w:pPr>
+        <w:pStyle w:val="Heading1"/>
+      </w:pPr>
+      <w:r>
+        <w:t>Imagem: 8_executar_script_merge_csc_report.png</w:t>
+      </w:r>
+    </w:p>
+    <w:p>
+      <w:r>
+        <w:t>### Executando Script Python no VS Code</w:t>
+        <w:br/>
+        <w:t>O arquivo `merge_csc_report.py` está aberto no VS Code. Clique no botão "Run Python File in Terminal" (seta vermelha) para executar o script.</w:t>
         <w:br/>
       </w:r>
     </w:p>
@@ -82,12 +142,14 @@
         <w:pStyle w:val="Heading1"/>
       </w:pPr>
       <w:r>
-        <w:t>Imagem: 5_selecionar_modelo.png</w:t>
+        <w:t>Imagem: 9_relatorio_final_gerado.png</w:t>
       </w:r>
     </w:p>
     <w:p>
       <w:r>
-        <w:t>A imagem representa a exploração do ambiente Speech Studio na Azure, especificamente a seção de "Conversão de fala em texto". As opções apresentadas incluem conversão em tempo real, uso do modelo Whisper do OpenAI, conversão em lote e fala personalizada.</w:t>
+        <w:t>### Arquivo de saída e execução do script</w:t>
+        <w:br/>
+        <w:t>O script Python "merge_csc_report.py" foi executado com sucesso. O arquivo "relatorio_final.xlsx" foi gerado na pasta do projeto.</w:t>
       </w:r>
     </w:p>
     <w:p>
@@ -95,49 +157,21 @@
         <w:pStyle w:val="Heading1"/>
       </w:pPr>
       <w:r>
-        <w:t>Imagem: 6_configuracoes_modelo.png</w:t>
+        <w:t>Imagem: 11_filtrar_planilha_por_Estado.png</w:t>
       </w:r>
     </w:p>
     <w:p>
       <w:r>
-        <w:t>A imagem representa a exploração do ambiente Speech Studio no Azure, especificamente a seção de "Conversão de fala em texto em tempo real". Nela, o usuário tem as opções de:</w:t>
+        <w:t>### Filtrando status "Solucionado" na coluna "Estad"</w:t>
+        <w:br/>
+        <w:t>Filtrar a coluna "Estad" da planilha para exibir apenas os registros com o status "Solucionado".</w:t>
         <w:br/>
         <w:br/>
-        <w:t>*   Acessar a documentação, exibir exemplos de código ou usar o CLI de fala.</w:t>
+        <w:t>- Desmarcar todas as opções de status.</w:t>
         <w:br/>
-        <w:t>*   Confirmar que o aplicativo usará o recurso "aiassistspeech" e incorrerá no uso da conta, com a opção de escolher um recurso diferente.</w:t>
+        <w:t>- Marcar a opção "Solucionado".</w:t>
         <w:br/>
-        <w:t>*   Selecionar o idioma desejado (Inglês nos Estados Unidos).</w:t>
-        <w:br/>
-        <w:t>*   Acessar opções avançadas.</w:t>
-        <w:br/>
-        <w:t>*   Escolher entre as plataformas "Contêiner do Docker" e "Nuvem".</w:t>
-      </w:r>
-    </w:p>
-    <w:p>
-      <w:pPr>
-        <w:pStyle w:val="Heading1"/>
-      </w:pPr>
-      <w:r>
-        <w:t>Imagem: 7_playground_modelo.png</w:t>
-      </w:r>
-    </w:p>
-    <w:p>
-      <w:r>
-        <w:t>A imagem retrata a exploração do ambiente Speech Studio na Azure, especificamente a etapa de escolher e carregar arquivos de áudio para análise e conversão de fala em texto. A interface permite arrastar e soltar arquivos, procurar por eles ou gravar áudio diretamente. Após o carregamento, os resultados da conversão serão exibidos na área designada.</w:t>
-      </w:r>
-    </w:p>
-    <w:p>
-      <w:pPr>
-        <w:pStyle w:val="Heading1"/>
-      </w:pPr>
-      <w:r>
-        <w:t>Imagem: 8_resultado_audio_para_texto.png</w:t>
-      </w:r>
-    </w:p>
-    <w:p>
-      <w:r>
-        <w:t>A imagem demonstra um teste de conversão de fala em texto no Azure Speech Studio. Um arquivo de áudio ("Be Simple Past.mp3") foi carregado e o texto resultante da conversão é exibido na tela. O texto transcrito mostra uma conversa entre personagens, indicando que o teste avalia a capacidade do serviço em transcrever diálogos.</w:t>
+        <w:t>- Clicar em "OK" para aplicar o filtro.</w:t>
         <w:br/>
       </w:r>
     </w:p>
@@ -146,12 +180,58 @@
         <w:pStyle w:val="Heading1"/>
       </w:pPr>
       <w:r>
-        <w:t>Imagem: 9_proximas_etapas_introducao.png</w:t>
+        <w:t>Imagem: 10_abrir_relatorio_final.png</w:t>
       </w:r>
     </w:p>
     <w:p>
       <w:r>
-        <w:t>A imagem representa o passo de seleção de um recurso do Serviço Cognitivo do Azure para Fala no Speech Studio, onde se escolhe um recurso existente ("aiassistspeech") e são exibidas informações como região ("eastus"), chave do recurso e o ponto de extremidade da fala. Também apresenta a opção de criar um novo recurso de fala e a opção de iniciar um guia rápido.</w:t>
+        <w:t>### Abrir Arquivo "relatorio_final"</w:t>
+        <w:br/>
+        <w:t>Abrir arquivo selecionado.</w:t>
+      </w:r>
+    </w:p>
+    <w:p>
+      <w:pPr>
+        <w:pStyle w:val="Heading1"/>
+      </w:pPr>
+      <w:r>
+        <w:t>Imagem: 12_filtrar_planilha_por_Servico.png</w:t>
+      </w:r>
+    </w:p>
+    <w:p>
+      <w:r>
+        <w:t>### Filtro da coluna "Serviço" no LibreOffice Calc</w:t>
+        <w:br/>
+        <w:br/>
+        <w:t>*   Na coluna "Serviço", um filtro está sendo aplicado.</w:t>
+        <w:br/>
+        <w:br/>
+        <w:t>*   Os itens marcados indicam os dados que serão exibidos após a aplicação do filtro.</w:t>
+        <w:br/>
+        <w:t xml:space="preserve">    *   "Dados da Classificação Anterior": SAP - Dúvidas Gerais, SAP - SLP Fornecedores, SAP - Usuários, SAP - Workflow, SI - Tabela RH.</w:t>
+        <w:br/>
+        <w:t xml:space="preserve">    *   "Dados novos para Classificação": Tecnologia da Informação::SAP Ariba, Tecnologia da Informação::SAP Ariba::Dados: Alteração de Workflow de Aprovação, Tecnologia da Informação::SAP Ariba::Dados: Solicitação de Perfil de Usuário, Tecnologia da Informação::SAP Ariba::P2O: PO.</w:t>
+        <w:br/>
+        <w:br/>
+        <w:t>*   Após selecionar os dados desejados, clica-se em "OK" para aplicar o filtro.</w:t>
+      </w:r>
+    </w:p>
+    <w:p>
+      <w:pPr>
+        <w:pStyle w:val="Heading1"/>
+      </w:pPr>
+      <w:r>
+        <w:t>Imagem: 13_clasificando_planilha_por_Servico.png</w:t>
+      </w:r>
+    </w:p>
+    <w:p>
+      <w:r>
+        <w:t>### Filtragem de Dados no LibreOffice Calc</w:t>
+        <w:br/>
+        <w:br/>
+        <w:t>- **Serviço:** Filtrando dados na coluna "Serviço" para mostrar apenas linhas que contêm "Tecnologia da Informação::SAP Ariba::P2O: PO".</w:t>
+        <w:br/>
+        <w:t>- **Título:** Observando a coluna "Título" para identificar chamados com "portal comercial".</w:t>
         <w:br/>
       </w:r>
     </w:p>
@@ -160,12 +240,14 @@
         <w:pStyle w:val="Heading1"/>
       </w:pPr>
       <w:r>
-        <w:t>Imagem: 10_proximas_etapas_cenarios_cumuns.png</w:t>
+        <w:t>Imagem: 14_exemplo_apos_classificacao.png</w:t>
       </w:r>
     </w:p>
     <w:p>
       <w:r>
-        <w:t>A imagem representa a exploração do "Estúdio de Fala" (Speech Studio) no Azure, especificamente na seção "Próximas Etapas" e na subseção "Cenários Comuns".</w:t>
+        <w:t>### Dados em planilha</w:t>
+        <w:br/>
+        <w:t>Os serviços ERP: ALMOX de linhas 5 e 10, possuem os números de tickets 2025032885003574 e 2025032885002521, respectivamente. O serviço Tecnologia da Informação::SAP Ariba::P2O: PO, na linha 17, possui o ticket 2025032885001361.</w:t>
       </w:r>
     </w:p>
     <w:p>
@@ -173,19 +255,19 @@
         <w:pStyle w:val="Heading1"/>
       </w:pPr>
       <w:r>
-        <w:t>Imagem: 11_proximas_etapas_servicos_relacionados.png</w:t>
+        <w:t>Imagem: 15_apos_classificar_salvar.png</w:t>
       </w:r>
     </w:p>
     <w:p>
       <w:r>
-        <w:t>A imagem representa a exploração do ambiente Speech Studio na Azure. Especificamente, detalha a seção "Serviços Relacionados", onde é possível acessar e configurar funcionalidades como:</w:t>
+        <w:t>### Filtrando dados na coluna "Serviço"</w:t>
+        <w:br/>
+        <w:t>Filtrando os dados da coluna "Serviço" na planilha.</w:t>
         <w:br/>
         <w:br/>
-        <w:t>1.  **Fala Personalizada:** Para melhorar o reconhecimento de fala, adaptando-o a vocabulários e estilos específicos.</w:t>
+        <w:t>*   Desmarcando a opção "Todos" e selecionando itens específicos para filtrar os dados exibidos na coluna.</w:t>
         <w:br/>
-        <w:t>2.  **Galeria de Serviço de Voz:** Permite encontrar e usar vozes realistas para aplicativos, com diversas opções de idiomas e variantes.</w:t>
-        <w:br/>
-        <w:t>3.  **Avaliação de Pronúncia:** Oferece feedback instantâneo para aprimorar a precisão e fluência na fala.</w:t>
+        <w:t>*   Clicando em "OK" para aplicar o filtro selecionado.</w:t>
       </w:r>
     </w:p>
     <w:p>
@@ -193,12 +275,16 @@
         <w:pStyle w:val="Heading1"/>
       </w:pPr>
       <w:r>
-        <w:t>Imagem: 12_proximas_etapas_avaliar_preco.png</w:t>
+        <w:t>Imagem: 16_executar_dasboard_streamlit.png</w:t>
       </w:r>
     </w:p>
     <w:p>
       <w:r>
-        <w:t>A imagem representa a exploração do ambiente Speech Studio na Azure, especificamente a etapa de avaliação de preços para o serviço de conversão de fala em texto. São apresentadas opções para obter informações sobre os preços e a possibilidade de conversar com um especialista de vendas.</w:t>
+        <w:t>### Verificando o diretório atual e executando o script Streamlit</w:t>
+        <w:br/>
+        <w:t>- **`pwd`**: Mostra o diretório atual, que é `/c/Users/jfreis/Documents/dashboard_csc`.</w:t>
+        <w:br/>
+        <w:t>- **`streamlit run analitics_incidents.py`**: Executa o script Python `analitics_incidents.py` usando o Streamlit.</w:t>
         <w:br/>
       </w:r>
     </w:p>
@@ -207,12 +293,138 @@
         <w:pStyle w:val="Heading1"/>
       </w:pPr>
       <w:r>
-        <w:t>Imagem: 13_proximas_etapas_uso_responsavel_ia.png</w:t>
+        <w:t>Imagem: 17_executando_dashboard.png</w:t>
       </w:r>
     </w:p>
     <w:p>
       <w:r>
-        <w:t>A imagem representa uma etapa do tópico "Conhecendo o Estudio de fala" na Azure, especificamente explorando a seção de "Próximas etapas" e "Uso responsável da IA" no Speech Studio, onde são apresentadas orientações sobre como usar os recursos de IA de forma ética e responsável, baseando-se nos princípios de IA da Microsoft.</w:t>
+        <w:t>### Executando o Streamlit</w:t>
+        <w:br/>
+        <w:t>Executa o comando `streamlit run analitics_incidents.py` para iniciar a aplicação Streamlit.</w:t>
+        <w:br/>
+        <w:br/>
+        <w:t>- A aplicação Streamlit estará acessível através dos seguintes URLs:</w:t>
+        <w:br/>
+        <w:t xml:space="preserve">  - Local URL: `http://localhost:8502`</w:t>
+        <w:br/>
+        <w:t xml:space="preserve">  - Network URL: `http://192.168.0.106:8502`</w:t>
+        <w:br/>
+      </w:r>
+    </w:p>
+    <w:p>
+      <w:pPr>
+        <w:pStyle w:val="Heading1"/>
+      </w:pPr>
+      <w:r>
+        <w:t>Imagem: 18_interface_dashboard.png</w:t>
+      </w:r>
+    </w:p>
+    <w:p>
+      <w:r>
+        <w:t>### Análise de Incidentes</w:t>
+        <w:br/>
+        <w:t>O painel exibe estatísticas de incidentes para o mês de março de 2025, incluindo:</w:t>
+        <w:br/>
+        <w:br/>
+        <w:t>- Total de incidentes abertos no mês: 928</w:t>
+        <w:br/>
+        <w:t>- Total de incidentes encerrados: 1071</w:t>
+        <w:br/>
+        <w:t>- Total de incidentes sem atendente: 5</w:t>
+        <w:br/>
+        <w:t>- Total de incidentes em backlog: 2</w:t>
+        <w:br/>
+        <w:t>- Total de incidentes abertos: 186</w:t>
+        <w:br/>
+        <w:t>- Incidentes em atendimento: 17</w:t>
+        <w:br/>
+        <w:t>- Incidentes aguardando terceiros: 128</w:t>
+        <w:br/>
+        <w:t>- Incidentes aguardando cliente: 31</w:t>
+        <w:br/>
+        <w:t>- Incidentes agendados: 0</w:t>
+        <w:br/>
+        <w:t>- Gráfico de incidentes encerrados por analista com total de 1247.</w:t>
+      </w:r>
+    </w:p>
+    <w:p>
+      <w:pPr>
+        <w:pStyle w:val="Heading1"/>
+      </w:pPr>
+      <w:r>
+        <w:t>Imagem: 19_opcao_download_imagem.png</w:t>
+      </w:r>
+    </w:p>
+    <w:p>
+      <w:r>
+        <w:t>### Gráfico de chamados abertos por serviço</w:t>
+        <w:br/>
+        <w:t>Gráfico de chamados abertos por serviço, mostrando o total de chamados e o chamado mais antigo por serviço.</w:t>
+        <w:br/>
+        <w:t>- No canto superior direito, há um botão para baixar o plot como um arquivo PNG.</w:t>
+      </w:r>
+    </w:p>
+    <w:p>
+      <w:pPr>
+        <w:pStyle w:val="Heading1"/>
+      </w:pPr>
+      <w:r>
+        <w:t>Imagem: 20_opcao_download_tabela_csv.png</w:t>
+      </w:r>
+    </w:p>
+    <w:p>
+      <w:r>
+        <w:t>### Download do relatório</w:t>
+        <w:br/>
+        <w:t>Clique no botão "Download as CSV" para baixar o relatório exibido na tela em formato CSV.</w:t>
+      </w:r>
+    </w:p>
+    <w:p>
+      <w:pPr>
+        <w:pStyle w:val="Heading1"/>
+      </w:pPr>
+      <w:r>
+        <w:t>Imagem: 21_opcao_grafico_tela_cheia.png</w:t>
+      </w:r>
+    </w:p>
+    <w:p>
+      <w:r>
+        <w:t>### Gráfico de Chamados Criados por Mês</w:t>
+        <w:br/>
+        <w:t>Acesso à opção de visualização em tela cheia do gráfico, clicando no botão "Fullscreen" destacado em vermelho.</w:t>
+      </w:r>
+    </w:p>
+    <w:p>
+      <w:pPr>
+        <w:pStyle w:val="Heading1"/>
+      </w:pPr>
+      <w:r>
+        <w:t>Imagem: 22_resultado_grafico_tela_cheia.png</w:t>
+      </w:r>
+    </w:p>
+    <w:p>
+      <w:r>
+        <w:t>### Gráfico de Chamados Criados por Mês</w:t>
+        <w:br/>
+        <w:t>O gráfico apresenta o total de chamados criados por mês, variando de Março de 2024 a Março de 2025.</w:t>
+        <w:br/>
+        <w:br/>
+        <w:t>- **Março de 2024:** 11 chamados</w:t>
+        <w:br/>
+        <w:t>- **Abril de 2024:** 2 chamados</w:t>
+        <w:br/>
+        <w:t>- **Maio de 2024:** 1 chamado</w:t>
+        <w:br/>
+        <w:t>- **Julho de 2024:** 79 chamados</w:t>
+        <w:br/>
+        <w:t>- **Setembro de 2024:** 133 chamados</w:t>
+        <w:br/>
+        <w:t>- **Novembro de 2024:** 1730 chamados</w:t>
+        <w:br/>
+        <w:t>- **Janeiro de 2025:** 1869 chamados</w:t>
+        <w:br/>
+        <w:t>- **Março de 2025:** 928 chamados</w:t>
+        <w:br/>
       </w:r>
     </w:p>
     <w:sectPr>

</xml_diff>